<commit_message>
more references and more work
</commit_message>
<xml_diff>
--- a/References.docx
+++ b/References.docx
@@ -4,13 +4,6 @@
   <w:body>
     <w:sdt>
       <w:sdtPr>
-        <w:id w:val="1111933755"/>
-        <w:docPartObj>
-          <w:docPartGallery w:val="Bibliographies"/>
-          <w:docPartUnique/>
-        </w:docPartObj>
-      </w:sdtPr>
-      <w:sdtEndPr>
         <w:rPr>
           <w:rFonts w:asciiTheme="minorHAnsi" w:eastAsiaTheme="minorHAnsi" w:hAnsiTheme="minorHAnsi" w:cstheme="minorBidi"/>
           <w:color w:val="auto"/>
@@ -18,7 +11,13 @@
           <w:szCs w:val="22"/>
           <w:lang w:val="en-GB"/>
         </w:rPr>
-      </w:sdtEndPr>
+        <w:id w:val="1111933755"/>
+        <w:docPartObj>
+          <w:docPartGallery w:val="Bibliographies"/>
+          <w:docPartUnique/>
+        </w:docPartObj>
+      </w:sdtPr>
+      <w:sdtEndPr/>
       <w:sdtContent>
         <w:p>
           <w:pPr>
@@ -33,6 +32,7 @@
             <w:id w:val="-573587230"/>
             <w:bibliography/>
           </w:sdtPr>
+          <w:sdtEndPr/>
           <w:sdtContent>
             <w:p>
               <w:pPr>
@@ -40,6 +40,8 @@
                 <w:ind w:left="720" w:hanging="720"/>
                 <w:rPr>
                   <w:noProof/>
+                  <w:sz w:val="24"/>
+                  <w:szCs w:val="24"/>
                   <w:lang w:val="en-US"/>
                 </w:rPr>
               </w:pPr>
@@ -74,40 +76,6 @@
                   <w:lang w:val="en-US"/>
                 </w:rPr>
                 <w:t>, 1-3.</w:t>
-              </w:r>
-            </w:p>
-            <w:p>
-              <w:pPr>
-                <w:rPr>
-                  <w:lang w:val="en-US"/>
-                </w:rPr>
-              </w:pPr>
-              <w:r>
-                <w:t xml:space="preserve">Katherine </w:t>
-              </w:r>
-              <w:proofErr w:type="spellStart"/>
-              <w:r>
-                <w:t>Isbister</w:t>
-              </w:r>
-              <w:proofErr w:type="spellEnd"/>
-              <w:r>
-                <w:t xml:space="preserve">. (2019). How Games Move Us: Emotion by Design | Katherine </w:t>
-              </w:r>
-              <w:proofErr w:type="spellStart"/>
-              <w:r>
-                <w:t>Isbister</w:t>
-              </w:r>
-              <w:proofErr w:type="spellEnd"/>
-              <w:r>
-                <w:t xml:space="preserve"> | </w:t>
-              </w:r>
-              <w:proofErr w:type="spellStart"/>
-              <w:r>
-                <w:t>TEDxHarkerSchool</w:t>
-              </w:r>
-              <w:proofErr w:type="spellEnd"/>
-              <w:r>
-                <w:t>. [Online Video]. 27 January 2017. Available from: https://www.youtube.com/watch?v=YWL1jeL0uBU. [Accessed: 1 May 2019].</w:t>
               </w:r>
             </w:p>
             <w:p>
@@ -124,8 +92,133 @@
                   <w:noProof/>
                   <w:lang w:val="en-US"/>
                 </w:rPr>
+                <w:t>Gogh, V. V. (</w:t>
+              </w:r>
+              <w:r>
+                <w:rPr>
+                  <w:noProof/>
+                  <w:lang w:val="en-US"/>
+                </w:rPr>
+                <w:t>1885</w:t>
+              </w:r>
+              <w:r>
+                <w:rPr>
+                  <w:noProof/>
+                  <w:lang w:val="en-US"/>
+                </w:rPr>
+                <w:t xml:space="preserve">). The Potato Eaters. </w:t>
+              </w:r>
+              <w:r>
+                <w:rPr>
+                  <w:i/>
+                  <w:iCs/>
+                  <w:noProof/>
+                  <w:lang w:val="en-US"/>
+                </w:rPr>
+                <w:t>Van Gogh The Potatoe Eaters.</w:t>
+              </w:r>
+              <w:r>
+                <w:rPr>
+                  <w:noProof/>
+                  <w:lang w:val="en-US"/>
+                </w:rPr>
+                <w:t xml:space="preserve"> Van gogh museum, Amsterdam.</w:t>
+              </w:r>
+            </w:p>
+            <w:p>
+              <w:pPr>
+                <w:rPr>
+                  <w:lang w:val="en-US"/>
+                </w:rPr>
+              </w:pPr>
+              <w:r>
+                <w:t>Katherine Isbister. (2019). How Games Move Us: Emotion by Design | Katherine Isbister | TEDxHarkerSchool. [Online Video]. 27 January 2017. Available from: https://www.youtube.com/watch?v=YWL1jeL0uBU. [Accessed: 1 May 2019].</w:t>
+              </w:r>
+            </w:p>
+            <w:p>
+              <w:pPr>
+                <w:pStyle w:val="Bibliography"/>
+                <w:ind w:left="720" w:hanging="720"/>
+                <w:rPr>
+                  <w:noProof/>
+                  <w:lang w:val="en-US"/>
+                </w:rPr>
+              </w:pPr>
+              <w:r>
+                <w:rPr>
+                  <w:noProof/>
+                  <w:lang w:val="en-US"/>
+                </w:rPr>
+                <w:t xml:space="preserve">Isbister, K. (2016). </w:t>
+              </w:r>
+              <w:r>
+                <w:rPr>
+                  <w:i/>
+                  <w:iCs/>
+                  <w:noProof/>
+                  <w:lang w:val="en-US"/>
+                </w:rPr>
+                <w:t>How Games Move Us: Emotion by Design.</w:t>
+              </w:r>
+              <w:r>
+                <w:rPr>
+                  <w:noProof/>
+                  <w:lang w:val="en-US"/>
+                </w:rPr>
+                <w:t xml:space="preserve"> Cambridge: MIT Press.</w:t>
+              </w:r>
+            </w:p>
+            <w:p>
+              <w:pPr>
+                <w:pStyle w:val="Bibliography"/>
+                <w:ind w:left="720" w:hanging="720"/>
+                <w:rPr>
+                  <w:noProof/>
+                  <w:lang w:val="en-US"/>
+                </w:rPr>
+              </w:pPr>
+              <w:r>
+                <w:rPr>
+                  <w:noProof/>
+                  <w:lang w:val="en-US"/>
+                </w:rPr>
                 <w:t>Ma, J. (2019, April 4). Into the Breach with Justin MA. (R. Hunicke, Interviewer)</w:t>
               </w:r>
+            </w:p>
+            <w:p>
+              <w:r>
+                <w:t xml:space="preserve">Subset Games. (2012) </w:t>
+              </w:r>
+              <w:r>
+                <w:rPr>
+                  <w:i/>
+                </w:rPr>
+                <w:t>FTL: Faster Than Light</w:t>
+              </w:r>
+              <w:r>
+                <w:t>. [Download] PC. Shanghai, China: Subset Games</w:t>
+              </w:r>
+            </w:p>
+            <w:p>
+              <w:r>
+                <w:t xml:space="preserve">Subset Games. (2018) </w:t>
+              </w:r>
+              <w:r>
+                <w:rPr>
+                  <w:i/>
+                </w:rPr>
+                <w:t>Into the Breach</w:t>
+              </w:r>
+              <w:r>
+                <w:t>. [Download] PC. Shanghai, China: Subset Games</w:t>
+              </w:r>
+            </w:p>
+            <w:p>
+              <w:pPr>
+                <w:rPr>
+                  <w:lang w:val="en-US"/>
+                </w:rPr>
+              </w:pPr>
             </w:p>
             <w:p>
               <w:r>
@@ -281,6 +374,7 @@
     <w:lsdException w:name="HTML Sample" w:semiHidden="1" w:unhideWhenUsed="1"/>
     <w:lsdException w:name="HTML Typewriter" w:semiHidden="1" w:unhideWhenUsed="1"/>
     <w:lsdException w:name="HTML Variable" w:semiHidden="1" w:unhideWhenUsed="1"/>
+    <w:lsdException w:name="Normal Table" w:semiHidden="1" w:unhideWhenUsed="1"/>
     <w:lsdException w:name="annotation subject" w:semiHidden="1" w:unhideWhenUsed="1"/>
     <w:lsdException w:name="No List" w:semiHidden="1" w:unhideWhenUsed="1"/>
     <w:lsdException w:name="Outline List 1" w:semiHidden="1" w:unhideWhenUsed="1"/>
@@ -327,8 +421,10 @@
     <w:lsdException w:name="Table Subtle 2" w:semiHidden="1" w:unhideWhenUsed="1"/>
     <w:lsdException w:name="Table Web 1" w:semiHidden="1" w:unhideWhenUsed="1"/>
     <w:lsdException w:name="Table Web 2" w:semiHidden="1" w:unhideWhenUsed="1"/>
+    <w:lsdException w:name="Table Web 3" w:semiHidden="1" w:unhideWhenUsed="1"/>
     <w:lsdException w:name="Balloon Text" w:semiHidden="1" w:unhideWhenUsed="1"/>
     <w:lsdException w:name="Table Grid" w:uiPriority="39"/>
+    <w:lsdException w:name="Table Theme" w:semiHidden="1" w:unhideWhenUsed="1"/>
     <w:lsdException w:name="Placeholder Text" w:semiHidden="1"/>
     <w:lsdException w:name="No Spacing" w:uiPriority="1" w:qFormat="1"/>
     <w:lsdException w:name="Light Shading" w:uiPriority="60"/>
@@ -973,11 +1069,52 @@
     <b:Pages>1-3</b:Pages>
     <b:RefOrder>2</b:RefOrder>
   </b:Source>
+  <b:Source>
+    <b:Tag>Kat16</b:Tag>
+    <b:SourceType>Book</b:SourceType>
+    <b:Guid>{FC711F8C-BB7A-4994-8B3E-09C208250E4D}</b:Guid>
+    <b:Title>How Games Move Us: Emotion by Design</b:Title>
+    <b:Year>2016</b:Year>
+    <b:City>Cambridge</b:City>
+    <b:Publisher>MIT Press</b:Publisher>
+    <b:Author>
+      <b:Author>
+        <b:NameList>
+          <b:Person>
+            <b:Last>Isbister</b:Last>
+            <b:First>Katherine</b:First>
+          </b:Person>
+        </b:NameList>
+      </b:Author>
+    </b:Author>
+    <b:RefOrder>3</b:RefOrder>
+  </b:Source>
+  <b:Source>
+    <b:Tag>Vin</b:Tag>
+    <b:SourceType>Art</b:SourceType>
+    <b:Guid>{11E92AC4-784B-402C-8B95-CB58DC1ACBA1}</b:Guid>
+    <b:Title>The Potato Eaters</b:Title>
+    <b:City>Amsterdam</b:City>
+    <b:Author>
+      <b:Artist>
+        <b:NameList>
+          <b:Person>
+            <b:Last>Gogh</b:Last>
+            <b:First>Vincent</b:First>
+            <b:Middle>Van</b:Middle>
+          </b:Person>
+        </b:NameList>
+      </b:Artist>
+    </b:Author>
+    <b:Institution>Van gogh museum</b:Institution>
+    <b:PublicationTitle>Van Gogh The Potatoe Eaters</b:PublicationTitle>
+    <b:RefOrder>4</b:RefOrder>
+  </b:Source>
 </b:Sources>
 </file>
 
 <file path=customXml/itemProps1.xml><?xml version="1.0" encoding="utf-8"?>
-<ds:datastoreItem xmlns:ds="http://schemas.openxmlformats.org/officeDocument/2006/customXml" ds:itemID="{777674F5-AFDC-4CF0-B336-3E7B79ADD8DC}">
+<ds:datastoreItem xmlns:ds="http://schemas.openxmlformats.org/officeDocument/2006/customXml" ds:itemID="{36E6E887-AE12-4B2A-8974-BA362016CA88}">
   <ds:schemaRefs>
     <ds:schemaRef ds:uri="http://schemas.openxmlformats.org/officeDocument/2006/bibliography"/>
   </ds:schemaRefs>

</xml_diff>